<commit_message>
修改js 和 git doc
</commit_message>
<xml_diff>
--- a/git.docx
+++ b/git.docx
@@ -31,8 +31,10 @@
           <w:rFonts w:ascii="Times New Roman" w:hAnsi="Times New Roman" w:eastAsia="宋体" w:cs="Times New Roman"/>
           <w:b/>
           <w:bCs/>
+          <w:kern w:val="2"/>
           <w:sz w:val="20"/>
           <w:szCs w:val="20"/>
+          <w:lang w:val="en-US" w:eastAsia="zh-CN" w:bidi="ar-SA"/>
         </w:rPr>
       </w:sdtEndPr>
       <w:sdtContent>
@@ -2043,8 +2045,223 @@
           <w:ilvl w:val="0"/>
           <w:numId w:val="1"/>
         </w:numPr>
+        <w:rPr>
+          <w:rFonts w:ascii="微软雅黑" w:hAnsi="微软雅黑" w:eastAsia="微软雅黑" w:cs="微软雅黑"/>
+          <w:b w:val="0"/>
+        </w:rPr>
       </w:pPr>
       <w:bookmarkStart w:id="26" w:name="_Toc4307_WPSOffice_Level1"/>
+      <w:r>
+        <w:rPr>
+          <w:rFonts w:hint="eastAsia"/>
+          <w:lang w:val="en-US" w:eastAsia="zh-CN"/>
+        </w:rPr>
+        <w:t>Git 添加所有文件</w:t>
+      </w:r>
+    </w:p>
+    <w:p>
+      <w:pPr>
+        <w:keepNext w:val="0"/>
+        <w:keepLines w:val="0"/>
+        <w:widowControl/>
+        <w:suppressLineNumbers w:val="0"/>
+        <w:pBdr>
+          <w:top w:val="none" w:color="auto" w:sz="0" w:space="0"/>
+          <w:left w:val="none" w:color="auto" w:sz="0" w:space="0"/>
+          <w:bottom w:val="none" w:color="auto" w:sz="0" w:space="0"/>
+          <w:right w:val="none" w:color="auto" w:sz="0" w:space="0"/>
+        </w:pBdr>
+        <w:shd w:val="clear" w:fill="282C34"/>
+        <w:spacing w:before="0" w:beforeAutospacing="0" w:after="0" w:afterAutospacing="0" w:line="330" w:lineRule="atLeast"/>
+        <w:ind w:left="0" w:right="0" w:firstLine="0"/>
+        <w:jc w:val="left"/>
+        <w:rPr>
+          <w:rFonts w:hint="eastAsia" w:ascii="微软雅黑" w:hAnsi="微软雅黑" w:eastAsia="微软雅黑" w:cs="微软雅黑"/>
+          <w:b w:val="0"/>
+        </w:rPr>
+      </w:pPr>
+      <w:r>
+        <w:rPr>
+          <w:rFonts w:hint="default" w:ascii="Consolas" w:hAnsi="Consolas" w:eastAsia="Consolas" w:cs="Consolas"/>
+          <w:b w:val="0"/>
+          <w:i w:val="0"/>
+          <w:caps w:val="0"/>
+          <w:color w:val="ABB2BF"/>
+          <w:spacing w:val="0"/>
+          <w:kern w:val="0"/>
+          <w:sz w:val="21"/>
+          <w:szCs w:val="21"/>
+          <w:bdr w:val="none" w:color="auto" w:sz="0" w:space="0"/>
+          <w:shd w:val="clear" w:fill="282C34"/>
+          <w:lang w:val="en-US" w:eastAsia="zh-CN" w:bidi="ar"/>
+        </w:rPr>
+        <w:t>git add -A  添加所有变化</w:t>
+      </w:r>
+    </w:p>
+    <w:p>
+      <w:pPr>
+        <w:keepNext w:val="0"/>
+        <w:keepLines w:val="0"/>
+        <w:widowControl/>
+        <w:suppressLineNumbers w:val="0"/>
+        <w:pBdr>
+          <w:top w:val="none" w:color="auto" w:sz="0" w:space="0"/>
+          <w:left w:val="none" w:color="auto" w:sz="0" w:space="0"/>
+          <w:bottom w:val="none" w:color="auto" w:sz="0" w:space="0"/>
+          <w:right w:val="none" w:color="auto" w:sz="0" w:space="0"/>
+        </w:pBdr>
+        <w:shd w:val="clear" w:fill="282C34"/>
+        <w:spacing w:before="0" w:beforeAutospacing="0" w:after="0" w:afterAutospacing="0" w:line="330" w:lineRule="atLeast"/>
+        <w:ind w:left="0" w:right="0" w:firstLine="0"/>
+        <w:jc w:val="left"/>
+        <w:rPr>
+          <w:rFonts w:hint="eastAsia" w:ascii="微软雅黑" w:hAnsi="微软雅黑" w:eastAsia="微软雅黑" w:cs="微软雅黑"/>
+          <w:b w:val="0"/>
+        </w:rPr>
+      </w:pPr>
+      <w:r>
+        <w:rPr>
+          <w:rFonts w:hint="default" w:ascii="Consolas" w:hAnsi="Consolas" w:eastAsia="Consolas" w:cs="Consolas"/>
+          <w:b w:val="0"/>
+          <w:i w:val="0"/>
+          <w:caps w:val="0"/>
+          <w:color w:val="ABB2BF"/>
+          <w:spacing w:val="0"/>
+          <w:kern w:val="0"/>
+          <w:sz w:val="21"/>
+          <w:szCs w:val="21"/>
+          <w:bdr w:val="none" w:color="auto" w:sz="0" w:space="0"/>
+          <w:shd w:val="clear" w:fill="282C34"/>
+          <w:lang w:val="en-US" w:eastAsia="zh-CN" w:bidi="ar"/>
+        </w:rPr>
+        <w:t>git add -u  添加被修改(modified)和被删除(deleted)文件，不包括新文件(</w:t>
+      </w:r>
+      <w:r>
+        <w:rPr>
+          <w:rFonts w:hint="default" w:ascii="Consolas" w:hAnsi="Consolas" w:eastAsia="Consolas" w:cs="Consolas"/>
+          <w:b w:val="0"/>
+          <w:i w:val="0"/>
+          <w:caps w:val="0"/>
+          <w:color w:val="C678DD"/>
+          <w:spacing w:val="0"/>
+          <w:kern w:val="0"/>
+          <w:sz w:val="21"/>
+          <w:szCs w:val="21"/>
+          <w:bdr w:val="none" w:color="auto" w:sz="0" w:space="0"/>
+          <w:shd w:val="clear" w:fill="282C34"/>
+          <w:lang w:val="en-US" w:eastAsia="zh-CN" w:bidi="ar"/>
+        </w:rPr>
+        <w:t>new</w:t>
+      </w:r>
+      <w:r>
+        <w:rPr>
+          <w:rFonts w:hint="default" w:ascii="Consolas" w:hAnsi="Consolas" w:eastAsia="Consolas" w:cs="Consolas"/>
+          <w:b w:val="0"/>
+          <w:i w:val="0"/>
+          <w:caps w:val="0"/>
+          <w:color w:val="ABB2BF"/>
+          <w:spacing w:val="0"/>
+          <w:kern w:val="0"/>
+          <w:sz w:val="21"/>
+          <w:szCs w:val="21"/>
+          <w:bdr w:val="none" w:color="auto" w:sz="0" w:space="0"/>
+          <w:shd w:val="clear" w:fill="282C34"/>
+          <w:lang w:val="en-US" w:eastAsia="zh-CN" w:bidi="ar"/>
+        </w:rPr>
+        <w:t>)</w:t>
+      </w:r>
+    </w:p>
+    <w:p>
+      <w:pPr>
+        <w:keepNext w:val="0"/>
+        <w:keepLines w:val="0"/>
+        <w:widowControl/>
+        <w:suppressLineNumbers w:val="0"/>
+        <w:pBdr>
+          <w:top w:val="none" w:color="auto" w:sz="0" w:space="0"/>
+          <w:left w:val="none" w:color="auto" w:sz="0" w:space="0"/>
+          <w:bottom w:val="none" w:color="auto" w:sz="0" w:space="0"/>
+          <w:right w:val="none" w:color="auto" w:sz="0" w:space="0"/>
+        </w:pBdr>
+        <w:shd w:val="clear" w:fill="282C34"/>
+        <w:spacing w:before="0" w:beforeAutospacing="0" w:after="0" w:afterAutospacing="0" w:line="330" w:lineRule="atLeast"/>
+        <w:ind w:left="0" w:right="0" w:firstLine="0"/>
+        <w:jc w:val="left"/>
+        <w:rPr>
+          <w:rFonts w:hint="eastAsia" w:ascii="微软雅黑" w:hAnsi="微软雅黑" w:eastAsia="微软雅黑" w:cs="微软雅黑"/>
+          <w:i w:val="0"/>
+          <w:caps w:val="0"/>
+          <w:color w:val="4D4D4D"/>
+          <w:spacing w:val="0"/>
+          <w:sz w:val="24"/>
+          <w:szCs w:val="24"/>
+        </w:rPr>
+      </w:pPr>
+      <w:r>
+        <w:rPr>
+          <w:rFonts w:hint="default" w:ascii="Consolas" w:hAnsi="Consolas" w:eastAsia="Consolas" w:cs="Consolas"/>
+          <w:b w:val="0"/>
+          <w:i w:val="0"/>
+          <w:caps w:val="0"/>
+          <w:color w:val="ABB2BF"/>
+          <w:spacing w:val="0"/>
+          <w:kern w:val="0"/>
+          <w:sz w:val="21"/>
+          <w:szCs w:val="21"/>
+          <w:bdr w:val="none" w:color="auto" w:sz="0" w:space="0"/>
+          <w:shd w:val="clear" w:fill="282C34"/>
+          <w:lang w:val="en-US" w:eastAsia="zh-CN" w:bidi="ar"/>
+        </w:rPr>
+        <w:t>git add .   添加新文件(</w:t>
+      </w:r>
+      <w:r>
+        <w:rPr>
+          <w:rFonts w:hint="default" w:ascii="Consolas" w:hAnsi="Consolas" w:eastAsia="Consolas" w:cs="Consolas"/>
+          <w:b w:val="0"/>
+          <w:i w:val="0"/>
+          <w:caps w:val="0"/>
+          <w:color w:val="C678DD"/>
+          <w:spacing w:val="0"/>
+          <w:kern w:val="0"/>
+          <w:sz w:val="21"/>
+          <w:szCs w:val="21"/>
+          <w:bdr w:val="none" w:color="auto" w:sz="0" w:space="0"/>
+          <w:shd w:val="clear" w:fill="282C34"/>
+          <w:lang w:val="en-US" w:eastAsia="zh-CN" w:bidi="ar"/>
+        </w:rPr>
+        <w:t>new</w:t>
+      </w:r>
+      <w:r>
+        <w:rPr>
+          <w:rFonts w:hint="default" w:ascii="Consolas" w:hAnsi="Consolas" w:eastAsia="Consolas" w:cs="Consolas"/>
+          <w:b w:val="0"/>
+          <w:i w:val="0"/>
+          <w:caps w:val="0"/>
+          <w:color w:val="ABB2BF"/>
+          <w:spacing w:val="0"/>
+          <w:kern w:val="0"/>
+          <w:sz w:val="21"/>
+          <w:szCs w:val="21"/>
+          <w:bdr w:val="none" w:color="auto" w:sz="0" w:space="0"/>
+          <w:shd w:val="clear" w:fill="282C34"/>
+          <w:lang w:val="en-US" w:eastAsia="zh-CN" w:bidi="ar"/>
+        </w:rPr>
+        <w:t>)和被修改(modified)文件，不包括被删除(deleted)文件</w:t>
+      </w:r>
+    </w:p>
+    <w:p>
+      <w:pPr>
+        <w:ind w:left="420" w:leftChars="0" w:firstLine="420" w:firstLineChars="0"/>
+      </w:pPr>
+    </w:p>
+    <w:p>
+      <w:pPr>
+        <w:pStyle w:val="3"/>
+        <w:numPr>
+          <w:ilvl w:val="0"/>
+          <w:numId w:val="1"/>
+        </w:numPr>
+      </w:pPr>
       <w:r>
         <w:t>git 提交后</w:t>
       </w:r>
@@ -2184,7 +2401,18 @@
           <w:color w:val="880000"/>
           <w:szCs w:val="21"/>
         </w:rPr>
-        <w:t>5029f0cc08cf</w:t>
+        <w:t>5029f0</w:t>
+      </w:r>
+      <w:bookmarkStart w:id="51" w:name="_GoBack"/>
+      <w:bookmarkEnd w:id="51"/>
+      <w:r>
+        <w:rPr>
+          <w:rStyle w:val="22"/>
+          <w:rFonts w:ascii="Consolas" w:hAnsi="Consolas" w:cs="Consolas"/>
+          <w:color w:val="880000"/>
+          <w:szCs w:val="21"/>
+        </w:rPr>
+        <w:t>cc08cf</w:t>
       </w:r>
       <w:r>
         <w:rPr>
@@ -3723,23 +3951,8 @@
           <w:szCs w:val="19"/>
           <w:shd w:val="clear" w:fill="FFFFFF"/>
         </w:rPr>
-        <w:t xml:space="preserve">$ </w:t>
-      </w:r>
-      <w:bookmarkStart w:id="51" w:name="_GoBack"/>
-      <w:r>
-        <w:rPr>
-          <w:rFonts w:hint="default" w:ascii="Arial" w:hAnsi="Arial" w:eastAsia="Arial" w:cs="Arial"/>
-          <w:i w:val="0"/>
-          <w:caps w:val="0"/>
-          <w:color w:val="FF0000"/>
-          <w:spacing w:val="0"/>
-          <w:sz w:val="19"/>
-          <w:szCs w:val="19"/>
-          <w:shd w:val="clear" w:fill="FFFFFF"/>
-        </w:rPr>
-        <w:t>git push origin master</w:t>
-      </w:r>
-      <w:bookmarkEnd w:id="51"/>
+        <w:t>$ git push origin master</w:t>
+      </w:r>
       <w:r>
         <w:rPr>
           <w:rFonts w:hint="default" w:ascii="Arial" w:hAnsi="Arial" w:eastAsia="Arial" w:cs="Arial"/>

</xml_diff>